<commit_message>
Improving consistency by naming all top level classes to have the prefix "SlideShow".  Necessitated changes to both the source code and the accompanying documentation.
</commit_message>
<xml_diff>
--- a/Dia Files/CS151 - Command and Observer Pattern Write-Up - ver. 001.docx
+++ b/Dia Files/CS151 - Command and Observer Pattern Write-Up - ver. 001.docx
@@ -186,6 +186,7 @@
         </w:rPr>
         <w:t xml:space="preserve">” that extends the Java abstract class </w:t>
       </w:r>
+      <w:proofErr w:type="spellStart"/>
       <w:r>
         <w:rPr>
           <w:rFonts w:ascii="Courier New" w:hAnsi="Courier New" w:cs="Courier New"/>
@@ -194,6 +195,7 @@
         </w:rPr>
         <w:t>MouseInputAdapter</w:t>
       </w:r>
+      <w:proofErr w:type="spellEnd"/>
       <w:r>
         <w:rPr>
           <w:szCs w:val="20"/>
@@ -826,7 +828,7 @@
           <w:sz w:val="18"/>
           <w:szCs w:val="18"/>
         </w:rPr>
-        <w:t>GUICommand</w:t>
+        <w:t>SlideShowGUICommand</w:t>
       </w:r>
       <w:proofErr w:type="spellEnd"/>
       <w:r>
@@ -883,7 +885,19 @@
         <w:rPr>
           <w:szCs w:val="20"/>
         </w:rPr>
-        <w:t xml:space="preserve"> “GUICommand.java”</w:t>
+        <w:t xml:space="preserve"> “</w:t>
+      </w:r>
+      <w:r>
+        <w:rPr>
+          <w:szCs w:val="20"/>
+        </w:rPr>
+        <w:t>SlideShowGUICommand</w:t>
+      </w:r>
+      <w:r>
+        <w:rPr>
+          <w:szCs w:val="20"/>
+        </w:rPr>
+        <w:t>.java”</w:t>
       </w:r>
       <w:r>
         <w:rPr>
@@ -969,7 +983,7 @@
           <w:sz w:val="18"/>
           <w:szCs w:val="18"/>
         </w:rPr>
-        <w:t>GUICommand</w:t>
+        <w:t>SlideShowGUICommand</w:t>
       </w:r>
       <w:proofErr w:type="spellEnd"/>
       <w:r>
@@ -983,6 +997,12 @@
           <w:szCs w:val="20"/>
         </w:rPr>
         <w:t xml:space="preserve">  This functionality is </w:t>
+      </w:r>
+      <w:r>
+        <w:rPr>
+          <w:szCs w:val="20"/>
+        </w:rPr>
+        <w:t xml:space="preserve">encapsulated with the Undo button in the </w:t>
       </w:r>
     </w:p>
     <w:p>
@@ -12034,7 +12054,26 @@
           <w:szCs w:val="14"/>
         </w:rPr>
         <w:tab/>
-        <w:t xml:space="preserve">MouseInputAdapter </w:t>
+      </w:r>
+      <w:proofErr w:type="spellStart"/>
+      <w:r>
+        <w:rPr>
+          <w:rFonts w:ascii="Courier New" w:hAnsi="Courier New" w:cs="Courier New"/>
+          <w:color w:val="000000"/>
+          <w:sz w:val="14"/>
+          <w:szCs w:val="14"/>
+        </w:rPr>
+        <w:t>MouseInputAdapter</w:t>
+      </w:r>
+      <w:proofErr w:type="spellEnd"/>
+      <w:r>
+        <w:rPr>
+          <w:rFonts w:ascii="Courier New" w:hAnsi="Courier New" w:cs="Courier New"/>
+          <w:color w:val="000000"/>
+          <w:sz w:val="14"/>
+          <w:szCs w:val="14"/>
+        </w:rPr>
+        <w:t xml:space="preserve"> </w:t>
       </w:r>
       <w:proofErr w:type="spellStart"/>
       <w:r>
@@ -12076,6 +12115,7 @@
         </w:rPr>
         <w:t xml:space="preserve"> </w:t>
       </w:r>
+      <w:proofErr w:type="spellStart"/>
       <w:proofErr w:type="gramStart"/>
       <w:r>
         <w:rPr>
@@ -12084,7 +12124,17 @@
           <w:sz w:val="14"/>
           <w:szCs w:val="14"/>
         </w:rPr>
-        <w:t>CaptionLabelMouseInputAdapter(</w:t>
+        <w:t>CaptionLabelMouseInputAdapter</w:t>
+      </w:r>
+      <w:proofErr w:type="spellEnd"/>
+      <w:r>
+        <w:rPr>
+          <w:rFonts w:ascii="Courier New" w:hAnsi="Courier New" w:cs="Courier New"/>
+          <w:color w:val="000000"/>
+          <w:sz w:val="14"/>
+          <w:szCs w:val="14"/>
+        </w:rPr>
+        <w:t>(</w:t>
       </w:r>
       <w:proofErr w:type="gramEnd"/>
       <w:r>
@@ -13697,7 +13747,26 @@
           <w:szCs w:val="14"/>
         </w:rPr>
         <w:tab/>
-        <w:t xml:space="preserve">MouseInputAdapter </w:t>
+      </w:r>
+      <w:proofErr w:type="spellStart"/>
+      <w:r>
+        <w:rPr>
+          <w:rFonts w:ascii="Courier New" w:hAnsi="Courier New" w:cs="Courier New"/>
+          <w:color w:val="000000"/>
+          <w:sz w:val="14"/>
+          <w:szCs w:val="14"/>
+        </w:rPr>
+        <w:t>MouseInputAdapter</w:t>
+      </w:r>
+      <w:proofErr w:type="spellEnd"/>
+      <w:r>
+        <w:rPr>
+          <w:rFonts w:ascii="Courier New" w:hAnsi="Courier New" w:cs="Courier New"/>
+          <w:color w:val="000000"/>
+          <w:sz w:val="14"/>
+          <w:szCs w:val="14"/>
+        </w:rPr>
+        <w:t xml:space="preserve"> </w:t>
       </w:r>
       <w:proofErr w:type="spellStart"/>
       <w:r>
@@ -13750,6 +13819,7 @@
         </w:rPr>
         <w:t xml:space="preserve"> </w:t>
       </w:r>
+      <w:proofErr w:type="spellStart"/>
       <w:proofErr w:type="gramStart"/>
       <w:r>
         <w:rPr>
@@ -13758,7 +13828,17 @@
           <w:sz w:val="14"/>
           <w:szCs w:val="14"/>
         </w:rPr>
-        <w:t>CaptionLabelMouseInputAdapter(</w:t>
+        <w:t>CaptionLabelMouseInputAdapter</w:t>
+      </w:r>
+      <w:proofErr w:type="spellEnd"/>
+      <w:r>
+        <w:rPr>
+          <w:rFonts w:ascii="Courier New" w:hAnsi="Courier New" w:cs="Courier New"/>
+          <w:color w:val="000000"/>
+          <w:sz w:val="14"/>
+          <w:szCs w:val="14"/>
+        </w:rPr>
+        <w:t>(</w:t>
       </w:r>
       <w:proofErr w:type="gramEnd"/>
       <w:r>
@@ -14759,7 +14839,7 @@
         <w:rPr>
           <w:rFonts w:ascii="Courier New" w:hAnsi="Courier New" w:cs="Courier New"/>
         </w:rPr>
-        <w:t>GUICommand</w:t>
+        <w:t>SlideShowGUICommand</w:t>
       </w:r>
       <w:proofErr w:type="spellEnd"/>
       <w:r>
@@ -15091,7 +15171,7 @@
           <w:sz w:val="14"/>
           <w:szCs w:val="14"/>
         </w:rPr>
-        <w:t>GUICommand</w:t>
+        <w:t>SlideShowGUICommand</w:t>
       </w:r>
       <w:proofErr w:type="spellEnd"/>
       <w:r>
@@ -15740,7 +15820,7 @@
             <w:rPr>
               <w:noProof/>
             </w:rPr>
-            <w:t>1</w:t>
+            <w:t>5</w:t>
           </w:r>
           <w:r>
             <w:fldChar w:fldCharType="end"/>
@@ -17243,7 +17323,7 @@
 </file>
 
 <file path=customXml/itemProps1.xml><?xml version="1.0" encoding="utf-8"?>
-<ds:datastoreItem xmlns:ds="http://schemas.openxmlformats.org/officeDocument/2006/customXml" ds:itemID="{0EC9C130-FEF1-4E65-ADA2-FD4EFA3B5444}">
+<ds:datastoreItem xmlns:ds="http://schemas.openxmlformats.org/officeDocument/2006/customXml" ds:itemID="{A307C52D-8E04-4005-8A89-722B2CEE0F6D}">
   <ds:schemaRefs>
     <ds:schemaRef ds:uri="http://schemas.openxmlformats.org/officeDocument/2006/bibliography"/>
   </ds:schemaRefs>

</xml_diff>